<commit_message>
EOC interrupt is used to take action when conversion is done
</commit_message>
<xml_diff>
--- a/ADC_Basic_Setup.docx
+++ b/ADC_Basic_Setup.docx
@@ -4054,8 +4054,6 @@
       <w:r>
         <w:t>Turing on light if its dark,</w:t>
       </w:r>
-      <w:bookmarkStart w:id="0" w:name="_GoBack"/>
-      <w:bookmarkEnd w:id="0"/>
     </w:p>
     <w:p>
       <w:r>
@@ -8044,8 +8042,294 @@
       </w:tr>
     </w:tbl>
     <w:p/>
-    <w:p/>
-    <w:p/>
+    <w:p>
+      <w:pPr>
+        <w:pStyle w:val="Heading1"/>
+        <w:jc w:val="center"/>
+      </w:pPr>
+      <w:r>
+        <w:t>Using interrupt</w:t>
+      </w:r>
+    </w:p>
+    <w:p>
+      <w:pPr>
+        <w:pStyle w:val="Heading2"/>
+      </w:pPr>
+      <w:r>
+        <w:t>Enable interrupt in ADC control register</w:t>
+      </w:r>
+    </w:p>
+    <w:p>
+      <w:r>
+        <w:t xml:space="preserve">To enable interrupt, we need to enable EOCIE in ADC1-&gt;CR1 at bit position 5. </w:t>
+      </w:r>
+    </w:p>
+    <w:p>
+      <w:pPr>
+        <w:pStyle w:val="ListParagraph"/>
+        <w:jc w:val="center"/>
+      </w:pPr>
+      <w:r>
+        <w:drawing>
+          <wp:inline distT="0" distB="0" distL="0" distR="0" wp14:anchorId="78B2B14A" wp14:editId="1C85EECE">
+            <wp:extent cx="4834393" cy="1771061"/>
+            <wp:effectExtent l="0" t="0" r="4445" b="635"/>
+            <wp:docPr id="8" name="Picture 8"/>
+            <wp:cNvGraphicFramePr>
+              <a:graphicFrameLocks xmlns:a="http://schemas.openxmlformats.org/drawingml/2006/main" noChangeAspect="1"/>
+            </wp:cNvGraphicFramePr>
+            <a:graphic xmlns:a="http://schemas.openxmlformats.org/drawingml/2006/main">
+              <a:graphicData uri="http://schemas.openxmlformats.org/drawingml/2006/picture">
+                <pic:pic xmlns:pic="http://schemas.openxmlformats.org/drawingml/2006/picture">
+                  <pic:nvPicPr>
+                    <pic:cNvPr id="1" name=""/>
+                    <pic:cNvPicPr/>
+                  </pic:nvPicPr>
+                  <pic:blipFill>
+                    <a:blip r:embed="rId12"/>
+                    <a:stretch>
+                      <a:fillRect/>
+                    </a:stretch>
+                  </pic:blipFill>
+                  <pic:spPr>
+                    <a:xfrm>
+                      <a:off x="0" y="0"/>
+                      <a:ext cx="4864027" cy="1781917"/>
+                    </a:xfrm>
+                    <a:prstGeom prst="rect">
+                      <a:avLst/>
+                    </a:prstGeom>
+                  </pic:spPr>
+                </pic:pic>
+              </a:graphicData>
+            </a:graphic>
+          </wp:inline>
+        </w:drawing>
+      </w:r>
+    </w:p>
+    <w:p>
+      <w:pPr>
+        <w:pStyle w:val="ListParagraph"/>
+        <w:jc w:val="center"/>
+      </w:pPr>
+      <w:r>
+        <w:drawing>
+          <wp:inline distT="0" distB="0" distL="0" distR="0" wp14:anchorId="5B91950C" wp14:editId="189CD02C">
+            <wp:extent cx="4631351" cy="799106"/>
+            <wp:effectExtent l="0" t="0" r="0" b="1270"/>
+            <wp:docPr id="9" name="Picture 9"/>
+            <wp:cNvGraphicFramePr>
+              <a:graphicFrameLocks xmlns:a="http://schemas.openxmlformats.org/drawingml/2006/main" noChangeAspect="1"/>
+            </wp:cNvGraphicFramePr>
+            <a:graphic xmlns:a="http://schemas.openxmlformats.org/drawingml/2006/main">
+              <a:graphicData uri="http://schemas.openxmlformats.org/drawingml/2006/picture">
+                <pic:pic xmlns:pic="http://schemas.openxmlformats.org/drawingml/2006/picture">
+                  <pic:nvPicPr>
+                    <pic:cNvPr id="1" name=""/>
+                    <pic:cNvPicPr/>
+                  </pic:nvPicPr>
+                  <pic:blipFill>
+                    <a:blip r:embed="rId13"/>
+                    <a:stretch>
+                      <a:fillRect/>
+                    </a:stretch>
+                  </pic:blipFill>
+                  <pic:spPr>
+                    <a:xfrm>
+                      <a:off x="0" y="0"/>
+                      <a:ext cx="4750429" cy="819652"/>
+                    </a:xfrm>
+                    <a:prstGeom prst="rect">
+                      <a:avLst/>
+                    </a:prstGeom>
+                  </pic:spPr>
+                </pic:pic>
+              </a:graphicData>
+            </a:graphic>
+          </wp:inline>
+        </w:drawing>
+      </w:r>
+    </w:p>
+    <w:p>
+      <w:pPr>
+        <w:pStyle w:val="Heading2"/>
+      </w:pPr>
+      <w:r>
+        <w:t xml:space="preserve">Enable NVIC for </w:t>
+      </w:r>
+      <w:proofErr w:type="spellStart"/>
+      <w:r>
+        <w:t>ADC_Interrupt</w:t>
+      </w:r>
+      <w:proofErr w:type="spellEnd"/>
+    </w:p>
+    <w:p>
+      <w:r>
+        <w:t xml:space="preserve">To enable </w:t>
+      </w:r>
+      <w:proofErr w:type="spellStart"/>
+      <w:r>
+        <w:t>ADC_interrupt</w:t>
+      </w:r>
+      <w:proofErr w:type="spellEnd"/>
+      <w:r>
+        <w:t xml:space="preserve"> handler, we need to enable NVIC </w:t>
+      </w:r>
+      <w:proofErr w:type="gramStart"/>
+      <w:r>
+        <w:t>for  ADC</w:t>
+      </w:r>
+      <w:proofErr w:type="gramEnd"/>
+      <w:r>
+        <w:t xml:space="preserve"> interrupt </w:t>
+      </w:r>
+    </w:p>
+    <w:tbl>
+      <w:tblPr>
+        <w:tblStyle w:val="TableGrid"/>
+        <w:tblW w:w="7327" w:type="dxa"/>
+        <w:tblInd w:w="1012" w:type="dxa"/>
+        <w:tblLook w:val="04A0" w:firstRow="1" w:lastRow="0" w:firstColumn="1" w:lastColumn="0" w:noHBand="0" w:noVBand="1"/>
+      </w:tblPr>
+      <w:tblGrid>
+        <w:gridCol w:w="7327"/>
+      </w:tblGrid>
+      <w:tr>
+        <w:trPr>
+          <w:trHeight w:val="612"/>
+        </w:trPr>
+        <w:tc>
+          <w:tcPr>
+            <w:tcW w:w="7327" w:type="dxa"/>
+            <w:shd w:val="clear" w:color="auto" w:fill="D0CECE" w:themeFill="background2" w:themeFillShade="E6"/>
+          </w:tcPr>
+          <w:p>
+            <w:r>
+              <w:t>_</w:t>
+            </w:r>
+            <w:proofErr w:type="spellStart"/>
+            <w:r>
+              <w:t>disable_</w:t>
+            </w:r>
+            <w:proofErr w:type="gramStart"/>
+            <w:r>
+              <w:t>irq</w:t>
+            </w:r>
+            <w:proofErr w:type="spellEnd"/>
+            <w:r>
+              <w:t>(</w:t>
+            </w:r>
+            <w:proofErr w:type="gramEnd"/>
+            <w:r>
+              <w:t>); //disabling interrupt while working in interrupt vector</w:t>
+            </w:r>
+          </w:p>
+          <w:p>
+            <w:proofErr w:type="spellStart"/>
+            <w:r>
+              <w:t>NVIC_</w:t>
+            </w:r>
+            <w:proofErr w:type="gramStart"/>
+            <w:r>
+              <w:t>EnableIRQ</w:t>
+            </w:r>
+            <w:proofErr w:type="spellEnd"/>
+            <w:r>
+              <w:t>(</w:t>
+            </w:r>
+            <w:proofErr w:type="gramEnd"/>
+            <w:r>
+              <w:t xml:space="preserve">ADC1_2_IRQn); //enabling ADC interrupt. </w:t>
+            </w:r>
+          </w:p>
+          <w:p>
+            <w:r>
+              <w:t>_</w:t>
+            </w:r>
+            <w:proofErr w:type="spellStart"/>
+            <w:r>
+              <w:t>enable_</w:t>
+            </w:r>
+            <w:proofErr w:type="gramStart"/>
+            <w:r>
+              <w:t>irq</w:t>
+            </w:r>
+            <w:proofErr w:type="spellEnd"/>
+            <w:r>
+              <w:t>(</w:t>
+            </w:r>
+            <w:proofErr w:type="gramEnd"/>
+            <w:r>
+              <w:t xml:space="preserve">);//enabling interrupts after </w:t>
+            </w:r>
+            <w:proofErr w:type="spellStart"/>
+            <w:r>
+              <w:t>competing</w:t>
+            </w:r>
+            <w:proofErr w:type="spellEnd"/>
+            <w:r>
+              <w:t xml:space="preserve"> the change</w:t>
+            </w:r>
+          </w:p>
+          <w:p/>
+        </w:tc>
+      </w:tr>
+    </w:tbl>
+    <w:p>
+      <w:pPr>
+        <w:pStyle w:val="Heading2"/>
+      </w:pPr>
+      <w:r>
+        <w:t>Edit ADC interrupt handler to get desired output</w:t>
+      </w:r>
+    </w:p>
+    <w:p>
+      <w:r>
+        <w:rPr>
+          <w:b/>
+          <w:bCs/>
+        </w:rPr>
+        <w:t>Void ADC1_2_</w:t>
+      </w:r>
+      <w:proofErr w:type="gramStart"/>
+      <w:r>
+        <w:rPr>
+          <w:b/>
+          <w:bCs/>
+        </w:rPr>
+        <w:t>IRQHandler(</w:t>
+      </w:r>
+      <w:proofErr w:type="gramEnd"/>
+      <w:r>
+        <w:rPr>
+          <w:b/>
+          <w:bCs/>
+        </w:rPr>
+        <w:t>){}</w:t>
+      </w:r>
+      <w:r>
+        <w:rPr>
+          <w:b/>
+          <w:bCs/>
+        </w:rPr>
+        <w:t xml:space="preserve"> – </w:t>
+      </w:r>
+      <w:r>
+        <w:t xml:space="preserve">This function contains the interrupt response executions. </w:t>
+      </w:r>
+      <w:proofErr w:type="gramStart"/>
+      <w:r>
+        <w:t>So</w:t>
+      </w:r>
+      <w:proofErr w:type="gramEnd"/>
+      <w:r>
+        <w:t xml:space="preserve"> the desired response code need to write in this function.</w:t>
+      </w:r>
+    </w:p>
+    <w:p>
+      <w:bookmarkStart w:id="0" w:name="_GoBack"/>
+      <w:bookmarkEnd w:id="0"/>
+    </w:p>
     <w:sectPr>
       <w:pgSz w:w="12240" w:h="15840"/>
       <w:pgMar w:top="1440" w:right="1440" w:bottom="1440" w:left="1440" w:header="720" w:footer="720" w:gutter="0"/>
@@ -8059,6 +8343,95 @@
 <file path=word/numbering.xml><?xml version="1.0" encoding="utf-8"?>
 <w:numbering xmlns:wpc="http://schemas.microsoft.com/office/word/2010/wordprocessingCanvas" xmlns:cx="http://schemas.microsoft.com/office/drawing/2014/chartex" xmlns:cx1="http://schemas.microsoft.com/office/drawing/2015/9/8/chartex" xmlns:cx2="http://schemas.microsoft.com/office/drawing/2015/10/21/chartex" xmlns:cx3="http://schemas.microsoft.com/office/drawing/2016/5/9/chartex" xmlns:cx4="http://schemas.microsoft.com/office/drawing/2016/5/10/chartex" xmlns:cx5="http://schemas.microsoft.com/office/drawing/2016/5/11/chartex" xmlns:cx6="http://schemas.microsoft.com/office/drawing/2016/5/12/chartex" xmlns:cx7="http://schemas.microsoft.com/office/drawing/2016/5/13/chartex" xmlns:cx8="http://schemas.microsoft.com/office/drawing/2016/5/14/chartex" xmlns:mc="http://schemas.openxmlformats.org/markup-compatibility/2006" xmlns:aink="http://schemas.microsoft.com/office/drawing/2016/ink" xmlns:am3d="http://schemas.microsoft.com/office/drawing/2017/model3d" xmlns:o="urn:schemas-microsoft-com:office:office" xmlns:r="http://schemas.openxmlformats.org/officeDocument/2006/relationships" xmlns:m="http://schemas.openxmlformats.org/officeDocument/2006/math" xmlns:v="urn:schemas-microsoft-com:vml" xmlns:wp14="http://schemas.microsoft.com/office/word/2010/wordprocessingDrawing" xmlns:wp="http://schemas.openxmlformats.org/drawingml/2006/wordprocessingDrawing" xmlns:w10="urn:schemas-microsoft-com:office:word" xmlns:w="http://schemas.openxmlformats.org/wordprocessingml/2006/main" xmlns:w14="http://schemas.microsoft.com/office/word/2010/wordml" xmlns:w15="http://schemas.microsoft.com/office/word/2012/wordml" xmlns:w16cid="http://schemas.microsoft.com/office/word/2016/wordml/cid" xmlns:w16se="http://schemas.microsoft.com/office/word/2015/wordml/symex" xmlns:wpg="http://schemas.microsoft.com/office/word/2010/wordprocessingGroup" xmlns:wpi="http://schemas.microsoft.com/office/word/2010/wordprocessingInk" xmlns:wne="http://schemas.microsoft.com/office/word/2006/wordml" xmlns:wps="http://schemas.microsoft.com/office/word/2010/wordprocessingShape" mc:Ignorable="w14 w15 w16se w16cid wp14">
   <w:abstractNum w:abstractNumId="0" w15:restartNumberingAfterBreak="0">
+    <w:nsid w:val="2D7A6505"/>
+    <w:multiLevelType w:val="hybridMultilevel"/>
+    <w:tmpl w:val="F75631DE"/>
+    <w:lvl w:ilvl="0" w:tplc="0409000F">
+      <w:start w:val="1"/>
+      <w:numFmt w:val="decimal"/>
+      <w:lvlText w:val="%1."/>
+      <w:lvlJc w:val="left"/>
+      <w:pPr>
+        <w:ind w:left="720" w:hanging="360"/>
+      </w:pPr>
+      <w:rPr>
+        <w:rFonts w:hint="default"/>
+      </w:rPr>
+    </w:lvl>
+    <w:lvl w:ilvl="1" w:tplc="04090019" w:tentative="1">
+      <w:start w:val="1"/>
+      <w:numFmt w:val="lowerLetter"/>
+      <w:lvlText w:val="%2."/>
+      <w:lvlJc w:val="left"/>
+      <w:pPr>
+        <w:ind w:left="1440" w:hanging="360"/>
+      </w:pPr>
+    </w:lvl>
+    <w:lvl w:ilvl="2" w:tplc="0409001B" w:tentative="1">
+      <w:start w:val="1"/>
+      <w:numFmt w:val="lowerRoman"/>
+      <w:lvlText w:val="%3."/>
+      <w:lvlJc w:val="right"/>
+      <w:pPr>
+        <w:ind w:left="2160" w:hanging="180"/>
+      </w:pPr>
+    </w:lvl>
+    <w:lvl w:ilvl="3" w:tplc="0409000F" w:tentative="1">
+      <w:start w:val="1"/>
+      <w:numFmt w:val="decimal"/>
+      <w:lvlText w:val="%4."/>
+      <w:lvlJc w:val="left"/>
+      <w:pPr>
+        <w:ind w:left="2880" w:hanging="360"/>
+      </w:pPr>
+    </w:lvl>
+    <w:lvl w:ilvl="4" w:tplc="04090019" w:tentative="1">
+      <w:start w:val="1"/>
+      <w:numFmt w:val="lowerLetter"/>
+      <w:lvlText w:val="%5."/>
+      <w:lvlJc w:val="left"/>
+      <w:pPr>
+        <w:ind w:left="3600" w:hanging="360"/>
+      </w:pPr>
+    </w:lvl>
+    <w:lvl w:ilvl="5" w:tplc="0409001B" w:tentative="1">
+      <w:start w:val="1"/>
+      <w:numFmt w:val="lowerRoman"/>
+      <w:lvlText w:val="%6."/>
+      <w:lvlJc w:val="right"/>
+      <w:pPr>
+        <w:ind w:left="4320" w:hanging="180"/>
+      </w:pPr>
+    </w:lvl>
+    <w:lvl w:ilvl="6" w:tplc="0409000F" w:tentative="1">
+      <w:start w:val="1"/>
+      <w:numFmt w:val="decimal"/>
+      <w:lvlText w:val="%7."/>
+      <w:lvlJc w:val="left"/>
+      <w:pPr>
+        <w:ind w:left="5040" w:hanging="360"/>
+      </w:pPr>
+    </w:lvl>
+    <w:lvl w:ilvl="7" w:tplc="04090019" w:tentative="1">
+      <w:start w:val="1"/>
+      <w:numFmt w:val="lowerLetter"/>
+      <w:lvlText w:val="%8."/>
+      <w:lvlJc w:val="left"/>
+      <w:pPr>
+        <w:ind w:left="5760" w:hanging="360"/>
+      </w:pPr>
+    </w:lvl>
+    <w:lvl w:ilvl="8" w:tplc="0409001B" w:tentative="1">
+      <w:start w:val="1"/>
+      <w:numFmt w:val="lowerRoman"/>
+      <w:lvlText w:val="%9."/>
+      <w:lvlJc w:val="right"/>
+      <w:pPr>
+        <w:ind w:left="6480" w:hanging="180"/>
+      </w:pPr>
+    </w:lvl>
+  </w:abstractNum>
+  <w:abstractNum w:abstractNumId="1" w15:restartNumberingAfterBreak="0">
     <w:nsid w:val="303175A2"/>
     <w:multiLevelType w:val="hybridMultilevel"/>
     <w:tmpl w:val="B4CA5EB8"/>
@@ -8147,7 +8520,7 @@
       </w:pPr>
     </w:lvl>
   </w:abstractNum>
-  <w:abstractNum w:abstractNumId="1" w15:restartNumberingAfterBreak="0">
+  <w:abstractNum w:abstractNumId="2" w15:restartNumberingAfterBreak="0">
     <w:nsid w:val="4DBC6325"/>
     <w:multiLevelType w:val="hybridMultilevel"/>
     <w:tmpl w:val="793A3390"/>
@@ -8237,10 +8610,13 @@
     </w:lvl>
   </w:abstractNum>
   <w:num w:numId="1">
-    <w:abstractNumId w:val="0"/>
+    <w:abstractNumId w:val="1"/>
   </w:num>
   <w:num w:numId="2">
-    <w:abstractNumId w:val="1"/>
+    <w:abstractNumId w:val="2"/>
+  </w:num>
+  <w:num w:numId="3">
+    <w:abstractNumId w:val="0"/>
   </w:num>
 </w:numbering>
 </file>

</xml_diff>